<commit_message>
for test P4 2019
</commit_message>
<xml_diff>
--- a/Figurix-redux_zadani.docx
+++ b/Figurix-redux_zadani.docx
@@ -6,9 +6,11 @@
       <w:pPr>
         <w:pStyle w:val="Nzev"/>
       </w:pPr>
+      <w:proofErr w:type="spellStart"/>
       <w:r>
         <w:t>Figurix</w:t>
       </w:r>
+      <w:proofErr w:type="spellEnd"/>
     </w:p>
     <w:p>
       <w:r>
@@ -106,9 +108,11 @@
       <w:r>
         <w:t xml:space="preserve"> (</w:t>
       </w:r>
+      <w:proofErr w:type="spellStart"/>
       <w:r>
         <w:t>TokenBoard</w:t>
       </w:r>
+      <w:proofErr w:type="spellEnd"/>
       <w:r>
         <w:t>)</w:t>
       </w:r>
@@ -136,9 +140,11 @@
       <w:r>
         <w:t xml:space="preserve"> (</w:t>
       </w:r>
+      <w:proofErr w:type="spellStart"/>
       <w:r>
         <w:t>StatusPanel</w:t>
       </w:r>
+      <w:proofErr w:type="spellEnd"/>
       <w:r>
         <w:t>)</w:t>
       </w:r>
@@ -195,9 +201,11 @@
       <w:r>
         <w:t xml:space="preserve"> (</w:t>
       </w:r>
+      <w:proofErr w:type="spellStart"/>
       <w:r>
         <w:t>TokenDice</w:t>
       </w:r>
+      <w:proofErr w:type="spellEnd"/>
       <w:r>
         <w:t>) s</w:t>
       </w:r>
@@ -235,90 +243,48 @@
       <w:r>
         <w:t xml:space="preserve">herních dat je třeba použít třídu </w:t>
       </w:r>
+      <w:proofErr w:type="spellStart"/>
       <w:r>
         <w:rPr>
           <w:rFonts w:ascii="Consolas" w:hAnsi="Consolas"/>
         </w:rPr>
         <w:t>figurixGame</w:t>
       </w:r>
+      <w:proofErr w:type="spellEnd"/>
     </w:p>
     <w:p>
       <w:pPr>
         <w:pStyle w:val="odrky"/>
       </w:pPr>
       <w:r>
-        <w:t xml:space="preserve">Ve třídě </w:t>
-      </w:r>
-      <w:r>
-        <w:rPr>
-          <w:rFonts w:ascii="Consolas" w:hAnsi="Consolas"/>
-        </w:rPr>
-        <w:t xml:space="preserve">class </w:t>
-      </w:r>
-      <w:r>
-        <w:rPr>
-          <w:rFonts w:ascii="Consolas" w:hAnsi="Consolas"/>
-        </w:rPr>
-        <w:t>figurixGame</w:t>
-      </w:r>
-      <w:r>
-        <w:rPr>
-          <w:rFonts w:ascii="Consolas" w:hAnsi="Consolas"/>
-        </w:rPr>
+        <w:t xml:space="preserve">Aplikace bude veškerá data </w:t>
+      </w:r>
+      <w:r>
+        <w:t xml:space="preserve">ukládat v </w:t>
+      </w:r>
+      <w:proofErr w:type="spellStart"/>
+      <w:r>
+        <w:t>Redux</w:t>
+      </w:r>
+      <w:proofErr w:type="spellEnd"/>
+      <w:r>
         <w:t xml:space="preserve"> </w:t>
       </w:r>
-      <w:r>
-        <w:t xml:space="preserve">je třeba dokončit metodu </w:t>
-      </w:r>
-      <w:r>
-        <w:rPr>
-          <w:rFonts w:ascii="Consolas" w:hAnsi="Consolas"/>
-        </w:rPr>
-        <w:t xml:space="preserve">static </w:t>
-      </w:r>
-      <w:r>
-        <w:rPr>
-          <w:rFonts w:ascii="Consolas" w:hAnsi="Consolas"/>
-        </w:rPr>
-        <w:t>_createTokens</w:t>
-      </w:r>
-      <w:r>
-        <w:rPr>
-          <w:rFonts w:ascii="Consolas" w:hAnsi="Consolas"/>
-        </w:rPr>
-        <w:t>()</w:t>
-      </w:r>
-      <w:r>
-        <w:t xml:space="preserve"> tak, aby bylo vytvořeno pole </w:t>
-      </w:r>
-      <w:r>
-        <w:rPr>
-          <w:rFonts w:ascii="Consolas" w:hAnsi="Consolas"/>
-        </w:rPr>
-        <w:t>newTokens</w:t>
-      </w:r>
-      <w:r>
-        <w:t xml:space="preserve"> s datovou </w:t>
-      </w:r>
-      <w:r>
-        <w:t xml:space="preserve">strukturou pole objektů typu dataToken </w:t>
-      </w:r>
-      <w:r>
-        <w:t>–</w:t>
-      </w:r>
-      <w:r>
-        <w:t xml:space="preserve"> viz komentář v kódu</w:t>
-      </w:r>
+      <w:proofErr w:type="spellStart"/>
+      <w:r>
+        <w:t>store</w:t>
+      </w:r>
+      <w:proofErr w:type="spellEnd"/>
     </w:p>
     <w:p>
       <w:pPr>
         <w:pStyle w:val="odrky"/>
       </w:pPr>
       <w:r>
-        <w:t xml:space="preserve">Aplikace bude veškerá data </w:t>
-      </w:r>
-      <w:r>
-        <w:t>ukládat v Redux store</w:t>
+        <w:t xml:space="preserve">Program implementuje </w:t>
+      </w:r>
+      <w:r>
+        <w:t>návrhový vzor FLUX</w:t>
       </w:r>
     </w:p>
     <w:p>
@@ -326,10 +292,29 @@
         <w:pStyle w:val="odrky"/>
       </w:pPr>
       <w:r>
-        <w:t xml:space="preserve">Program implementuje </w:t>
-      </w:r>
-      <w:r>
-        <w:t>návrhový vzor FLUX</w:t>
+        <w:t xml:space="preserve">Budou vytvořeny </w:t>
+      </w:r>
+      <w:proofErr w:type="spellStart"/>
+      <w:r>
+        <w:t>React</w:t>
+      </w:r>
+      <w:proofErr w:type="spellEnd"/>
+      <w:r>
+        <w:t xml:space="preserve"> komponenty</w:t>
+      </w:r>
+      <w:r>
+        <w:t xml:space="preserve"> na základě schématu </w:t>
+      </w:r>
+      <w:proofErr w:type="gramStart"/>
+      <w:r>
+        <w:t>v</w:t>
+      </w:r>
+      <w:proofErr w:type="gramEnd"/>
+      <w:r>
+        <w:t> </w:t>
+      </w:r>
+      <w:r>
+        <w:t>FigurixComponents.pdf</w:t>
       </w:r>
     </w:p>
     <w:p>
@@ -337,373 +322,532 @@
         <w:pStyle w:val="odrky"/>
       </w:pPr>
       <w:r>
-        <w:t>Budou vytvořeny React komponenty</w:t>
-      </w:r>
-      <w:r>
-        <w:t xml:space="preserve"> na základě schématu v </w:t>
-      </w:r>
-      <w:r>
-        <w:t>FigurixComponents.pdf</w:t>
+        <w:t>Kom</w:t>
+      </w:r>
+      <w:r>
+        <w:t>p</w:t>
+      </w:r>
+      <w:r>
+        <w:t xml:space="preserve">onenty se překreslují jen při změně </w:t>
+      </w:r>
+      <w:r>
+        <w:t xml:space="preserve">jejich stavu (např. </w:t>
+      </w:r>
+      <w:r>
+        <w:t>hození kostkami</w:t>
+      </w:r>
+      <w:r>
+        <w:t>)</w:t>
       </w:r>
     </w:p>
     <w:p>
       <w:pPr>
-        <w:pStyle w:val="odrky"/>
-      </w:pPr>
-      <w:r>
-        <w:t>Kom</w:t>
-      </w:r>
-      <w:r>
-        <w:t>p</w:t>
-      </w:r>
-      <w:r>
-        <w:t xml:space="preserve">onenty se překreslují jen při změně </w:t>
-      </w:r>
-      <w:r>
-        <w:t xml:space="preserve">jejich stavu (např. </w:t>
-      </w:r>
-      <w:r>
-        <w:t>hození kostkami</w:t>
-      </w:r>
-      <w:r>
-        <w:t>)</w:t>
+        <w:pStyle w:val="Nadpis1"/>
+      </w:pPr>
+      <w:r>
+        <w:t>Postup</w:t>
+      </w:r>
+      <w:r>
+        <w:t xml:space="preserve"> a další informace</w:t>
       </w:r>
     </w:p>
     <w:p>
-      <w:pPr>
-        <w:pStyle w:val="Nadpis1"/>
-      </w:pPr>
-      <w:r>
-        <w:t>Postup</w:t>
-      </w:r>
-      <w:r>
-        <w:t xml:space="preserve"> a další informace</w:t>
+      <w:r>
+        <w:t xml:space="preserve">Novou aplikaci lze vytvořit pomocí </w:t>
+      </w:r>
+      <w:r>
+        <w:br/>
+      </w:r>
+      <w:proofErr w:type="spellStart"/>
+      <w:r>
+        <w:rPr>
+          <w:rFonts w:ascii="Consolas" w:hAnsi="Consolas"/>
+        </w:rPr>
+        <w:t>git</w:t>
+      </w:r>
+      <w:proofErr w:type="spellEnd"/>
+      <w:r>
+        <w:rPr>
+          <w:rFonts w:ascii="Consolas" w:hAnsi="Consolas"/>
+        </w:rPr>
+        <w:t xml:space="preserve"> </w:t>
+      </w:r>
+      <w:proofErr w:type="spellStart"/>
+      <w:r>
+        <w:rPr>
+          <w:rFonts w:ascii="Consolas" w:hAnsi="Consolas"/>
+        </w:rPr>
+        <w:t>clone</w:t>
+      </w:r>
+      <w:proofErr w:type="spellEnd"/>
+      <w:r>
+        <w:rPr>
+          <w:rFonts w:ascii="Consolas" w:hAnsi="Consolas"/>
+        </w:rPr>
+        <w:t xml:space="preserve"> </w:t>
+      </w:r>
+      <w:r>
+        <w:rPr>
+          <w:rFonts w:ascii="Consolas" w:hAnsi="Consolas"/>
+        </w:rPr>
+        <w:t>https://github.com/TomasKazda/FigurixKomise.git</w:t>
+      </w:r>
+    </w:p>
+    <w:p>
+      <w:r>
+        <w:t xml:space="preserve">Pro realizaci herní logiky použijte </w:t>
+      </w:r>
+      <w:r>
+        <w:t>tříd</w:t>
+      </w:r>
+      <w:r>
+        <w:t xml:space="preserve">u </w:t>
+      </w:r>
+      <w:proofErr w:type="spellStart"/>
+      <w:r>
+        <w:rPr>
+          <w:rFonts w:ascii="Consolas" w:hAnsi="Consolas"/>
+        </w:rPr>
+        <w:t>figurixGame</w:t>
+      </w:r>
+      <w:proofErr w:type="spellEnd"/>
+      <w:r>
+        <w:t xml:space="preserve"> </w:t>
+      </w:r>
+      <w:r>
+        <w:t xml:space="preserve">ze složky </w:t>
+      </w:r>
+      <w:r>
+        <w:rPr>
+          <w:rFonts w:ascii="Consolas" w:hAnsi="Consolas"/>
+        </w:rPr>
+        <w:t>/</w:t>
+      </w:r>
+      <w:r>
+        <w:rPr>
+          <w:rFonts w:ascii="Consolas" w:hAnsi="Consolas"/>
+        </w:rPr>
+        <w:t>model/</w:t>
+      </w:r>
+      <w:r>
+        <w:t xml:space="preserve"> </w:t>
+      </w:r>
+    </w:p>
+    <w:p>
+      <w:r>
+        <w:t xml:space="preserve">Vhodnou strukturu </w:t>
+      </w:r>
+      <w:proofErr w:type="spellStart"/>
+      <w:r>
+        <w:t>Redux</w:t>
+      </w:r>
+      <w:proofErr w:type="spellEnd"/>
+      <w:r>
+        <w:t xml:space="preserve"> </w:t>
+      </w:r>
+      <w:proofErr w:type="spellStart"/>
+      <w:r>
+        <w:t>Store</w:t>
+      </w:r>
+      <w:proofErr w:type="spellEnd"/>
+      <w:r>
+        <w:t xml:space="preserve"> si vytvoříte</w:t>
+      </w:r>
+      <w:r>
+        <w:t>:</w:t>
+      </w:r>
+      <w:r>
+        <w:t xml:space="preserve"> </w:t>
+      </w:r>
+      <w:proofErr w:type="spellStart"/>
+      <w:r>
+        <w:rPr>
+          <w:rFonts w:ascii="Consolas" w:hAnsi="Consolas"/>
+        </w:rPr>
+        <w:t>const</w:t>
+      </w:r>
+      <w:proofErr w:type="spellEnd"/>
+      <w:r>
+        <w:rPr>
+          <w:rFonts w:ascii="Consolas" w:hAnsi="Consolas"/>
+        </w:rPr>
+        <w:t xml:space="preserve"> </w:t>
+      </w:r>
+      <w:proofErr w:type="spellStart"/>
+      <w:r>
+        <w:rPr>
+          <w:rFonts w:ascii="Consolas" w:hAnsi="Consolas"/>
+        </w:rPr>
+        <w:t>initialState</w:t>
+      </w:r>
+      <w:proofErr w:type="spellEnd"/>
+      <w:r>
+        <w:rPr>
+          <w:rFonts w:ascii="Consolas" w:hAnsi="Consolas"/>
+        </w:rPr>
+        <w:t xml:space="preserve"> = </w:t>
+      </w:r>
+      <w:proofErr w:type="spellStart"/>
+      <w:r>
+        <w:rPr>
+          <w:rFonts w:ascii="Consolas" w:hAnsi="Consolas"/>
+        </w:rPr>
+        <w:t>figurixGame</w:t>
+      </w:r>
+      <w:r>
+        <w:rPr>
+          <w:rFonts w:ascii="Consolas" w:hAnsi="Consolas"/>
+        </w:rPr>
+        <w:t>.initGame</w:t>
+      </w:r>
+      <w:proofErr w:type="spellEnd"/>
+      <w:r>
+        <w:rPr>
+          <w:rFonts w:ascii="Consolas" w:hAnsi="Consolas"/>
+        </w:rPr>
+        <w:t>();</w:t>
+      </w:r>
+    </w:p>
+    <w:p>
+      <w:r>
+        <w:t xml:space="preserve">Obnovit stav hry lze např. odesláním celého </w:t>
+      </w:r>
+      <w:proofErr w:type="spellStart"/>
+      <w:r>
+        <w:t>store</w:t>
+      </w:r>
+      <w:proofErr w:type="spellEnd"/>
+      <w:r>
+        <w:t xml:space="preserve"> do konstruktoru </w:t>
+      </w:r>
+      <w:r>
+        <w:t xml:space="preserve">herní třídy: </w:t>
+      </w:r>
+      <w:r>
+        <w:br/>
+      </w:r>
+      <w:proofErr w:type="spellStart"/>
+      <w:r>
+        <w:rPr>
+          <w:rFonts w:ascii="Consolas" w:hAnsi="Consolas"/>
+        </w:rPr>
+        <w:t>new</w:t>
+      </w:r>
+      <w:proofErr w:type="spellEnd"/>
+      <w:r>
+        <w:rPr>
+          <w:rFonts w:ascii="Consolas" w:hAnsi="Consolas"/>
+        </w:rPr>
+        <w:t xml:space="preserve"> </w:t>
+      </w:r>
+      <w:proofErr w:type="spellStart"/>
+      <w:r>
+        <w:rPr>
+          <w:rFonts w:ascii="Consolas" w:hAnsi="Consolas"/>
+        </w:rPr>
+        <w:t>figurixGame</w:t>
+      </w:r>
+      <w:proofErr w:type="spellEnd"/>
+      <w:r>
+        <w:rPr>
+          <w:rFonts w:ascii="Consolas" w:hAnsi="Consolas"/>
+        </w:rPr>
+        <w:t>(</w:t>
+      </w:r>
+      <w:proofErr w:type="spellStart"/>
+      <w:r>
+        <w:rPr>
+          <w:rFonts w:ascii="Consolas" w:hAnsi="Consolas"/>
+        </w:rPr>
+        <w:t>state</w:t>
+      </w:r>
+      <w:proofErr w:type="spellEnd"/>
+      <w:r>
+        <w:rPr>
+          <w:rFonts w:ascii="Consolas" w:hAnsi="Consolas"/>
+        </w:rPr>
+        <w:t>);</w:t>
+      </w:r>
+    </w:p>
+    <w:p>
+      <w:proofErr w:type="gramStart"/>
+      <w:r>
+        <w:t xml:space="preserve">Metodou </w:t>
+      </w:r>
+      <w:r>
+        <w:rPr>
+          <w:rFonts w:ascii="Consolas" w:hAnsi="Consolas"/>
+        </w:rPr>
+        <w:t>.</w:t>
+      </w:r>
+      <w:proofErr w:type="spellStart"/>
+      <w:r>
+        <w:rPr>
+          <w:rFonts w:ascii="Consolas" w:hAnsi="Consolas"/>
+        </w:rPr>
+        <w:t>setRandomToken</w:t>
+      </w:r>
+      <w:proofErr w:type="spellEnd"/>
+      <w:proofErr w:type="gramEnd"/>
+      <w:r>
+        <w:rPr>
+          <w:rFonts w:ascii="Consolas" w:hAnsi="Consolas"/>
+        </w:rPr>
+        <w:t>()</w:t>
+      </w:r>
+      <w:r>
+        <w:t xml:space="preserve"> hodíte novou kombinaci </w:t>
+      </w:r>
+      <w:r>
+        <w:t>na kostkách a zahájíte herní kolo</w:t>
+      </w:r>
+    </w:p>
+    <w:p>
+      <w:proofErr w:type="gramStart"/>
+      <w:r>
+        <w:t xml:space="preserve">Metodou </w:t>
+      </w:r>
+      <w:r>
+        <w:rPr>
+          <w:rFonts w:ascii="Consolas" w:hAnsi="Consolas"/>
+        </w:rPr>
+        <w:t>.</w:t>
+      </w:r>
+      <w:proofErr w:type="spellStart"/>
+      <w:r>
+        <w:rPr>
+          <w:rFonts w:ascii="Consolas" w:hAnsi="Consolas"/>
+        </w:rPr>
+        <w:t>tryTokenSolution</w:t>
+      </w:r>
+      <w:proofErr w:type="spellEnd"/>
+      <w:proofErr w:type="gramEnd"/>
+      <w:r>
+        <w:rPr>
+          <w:rFonts w:ascii="Consolas" w:hAnsi="Consolas"/>
+        </w:rPr>
+        <w:t>(</w:t>
+      </w:r>
+      <w:r>
+        <w:rPr>
+          <w:rFonts w:ascii="Consolas" w:hAnsi="Consolas"/>
+        </w:rPr>
+        <w:t>16</w:t>
+      </w:r>
+      <w:r>
+        <w:rPr>
+          <w:rFonts w:ascii="Consolas" w:hAnsi="Consolas"/>
+        </w:rPr>
+        <w:t>)</w:t>
+      </w:r>
+      <w:r>
+        <w:t xml:space="preserve"> realizujete jeden </w:t>
+      </w:r>
+      <w:r>
+        <w:t>„tip“</w:t>
+      </w:r>
+      <w:r>
+        <w:t xml:space="preserve"> – </w:t>
+      </w:r>
+      <w:r>
+        <w:t>označením žetonu s id = 16</w:t>
+      </w:r>
+    </w:p>
+    <w:p>
+      <w:r>
+        <w:t>Žeton</w:t>
+      </w:r>
+      <w:r>
+        <w:t xml:space="preserve"> je </w:t>
+      </w:r>
+      <w:r>
+        <w:t>vizualizován třídami</w:t>
+      </w:r>
+      <w:r>
+        <w:t xml:space="preserve">: </w:t>
+      </w:r>
+      <w:r>
+        <w:rPr>
+          <w:rFonts w:ascii="Consolas" w:hAnsi="Consolas"/>
+        </w:rPr>
+        <w:t xml:space="preserve">&lt;div </w:t>
+      </w:r>
+      <w:proofErr w:type="spellStart"/>
+      <w:r>
+        <w:rPr>
+          <w:rFonts w:ascii="Consolas" w:hAnsi="Consolas"/>
+        </w:rPr>
+        <w:t>class</w:t>
+      </w:r>
+      <w:proofErr w:type="spellEnd"/>
+      <w:r>
+        <w:rPr>
+          <w:rFonts w:ascii="Consolas" w:hAnsi="Consolas"/>
+        </w:rPr>
+        <w:t>="token outcolor2 incolor</w:t>
+      </w:r>
+      <w:r>
+        <w:rPr>
+          <w:rFonts w:ascii="Consolas" w:hAnsi="Consolas"/>
+        </w:rPr>
+        <w:t>3</w:t>
+      </w:r>
+      <w:r>
+        <w:rPr>
+          <w:rFonts w:ascii="Consolas" w:hAnsi="Consolas"/>
+        </w:rPr>
+        <w:t xml:space="preserve"> img6</w:t>
+      </w:r>
+      <w:proofErr w:type="gramStart"/>
+      <w:r>
+        <w:rPr>
+          <w:rFonts w:ascii="Consolas" w:hAnsi="Consolas"/>
+        </w:rPr>
+        <w:t>"&gt;</w:t>
+      </w:r>
+      <w:r>
+        <w:rPr>
+          <w:rFonts w:ascii="Consolas" w:hAnsi="Consolas"/>
+        </w:rPr>
+        <w:t>…</w:t>
+      </w:r>
+      <w:proofErr w:type="gramEnd"/>
+      <w:r>
+        <w:rPr>
+          <w:rFonts w:ascii="Consolas" w:hAnsi="Consolas"/>
+        </w:rPr>
+        <w:t>&lt;</w:t>
+      </w:r>
+      <w:r>
+        <w:rPr>
+          <w:rFonts w:ascii="Consolas" w:hAnsi="Consolas"/>
+        </w:rPr>
+        <w:t>/</w:t>
+      </w:r>
+      <w:r>
+        <w:rPr>
+          <w:rFonts w:ascii="Consolas" w:hAnsi="Consolas"/>
+        </w:rPr>
+        <w:t>div</w:t>
+      </w:r>
+      <w:r>
+        <w:rPr>
+          <w:rFonts w:ascii="Consolas" w:hAnsi="Consolas"/>
+        </w:rPr>
+        <w:t>&gt;</w:t>
+      </w:r>
+    </w:p>
+    <w:p>
+      <w:r>
+        <w:t>Částečný (rozfázovaný) žeton lze zobrazit</w:t>
+      </w:r>
+      <w:r>
+        <w:t>:</w:t>
+      </w:r>
+      <w:r>
+        <w:t xml:space="preserve"> </w:t>
+      </w:r>
+      <w:r>
+        <w:rPr>
+          <w:rFonts w:ascii="Consolas" w:hAnsi="Consolas"/>
+        </w:rPr>
+        <w:t xml:space="preserve">&lt;div </w:t>
+      </w:r>
+      <w:proofErr w:type="spellStart"/>
+      <w:r>
+        <w:rPr>
+          <w:rFonts w:ascii="Consolas" w:hAnsi="Consolas"/>
+        </w:rPr>
+        <w:t>class</w:t>
+      </w:r>
+      <w:proofErr w:type="spellEnd"/>
+      <w:r>
+        <w:rPr>
+          <w:rFonts w:ascii="Consolas" w:hAnsi="Consolas"/>
+        </w:rPr>
+        <w:t xml:space="preserve">="token </w:t>
+      </w:r>
+      <w:proofErr w:type="spellStart"/>
+      <w:r>
+        <w:rPr>
+          <w:rFonts w:ascii="Consolas" w:hAnsi="Consolas"/>
+        </w:rPr>
+        <w:t>outcolor</w:t>
+      </w:r>
+      <w:proofErr w:type="spellEnd"/>
+      <w:r>
+        <w:rPr>
+          <w:rFonts w:ascii="Consolas" w:hAnsi="Consolas"/>
+        </w:rPr>
+        <w:t xml:space="preserve"> incolor</w:t>
+      </w:r>
+      <w:r>
+        <w:rPr>
+          <w:rFonts w:ascii="Consolas" w:hAnsi="Consolas"/>
+        </w:rPr>
+        <w:t>2</w:t>
+      </w:r>
+      <w:r>
+        <w:rPr>
+          <w:rFonts w:ascii="Consolas" w:hAnsi="Consolas"/>
+        </w:rPr>
+        <w:t xml:space="preserve"> </w:t>
+      </w:r>
+      <w:proofErr w:type="spellStart"/>
+      <w:r>
+        <w:rPr>
+          <w:rFonts w:ascii="Consolas" w:hAnsi="Consolas"/>
+        </w:rPr>
+        <w:t>img</w:t>
+      </w:r>
+      <w:proofErr w:type="spellEnd"/>
+      <w:proofErr w:type="gramStart"/>
+      <w:r>
+        <w:rPr>
+          <w:rFonts w:ascii="Consolas" w:hAnsi="Consolas"/>
+        </w:rPr>
+        <w:t>"&gt;</w:t>
+      </w:r>
+      <w:r>
+        <w:rPr>
+          <w:rFonts w:ascii="Consolas" w:hAnsi="Consolas"/>
+        </w:rPr>
+        <w:t>…</w:t>
+      </w:r>
+      <w:proofErr w:type="gramEnd"/>
+      <w:r>
+        <w:rPr>
+          <w:rFonts w:ascii="Consolas" w:hAnsi="Consolas"/>
+        </w:rPr>
+        <w:t>&lt;</w:t>
+      </w:r>
+      <w:r>
+        <w:rPr>
+          <w:rFonts w:ascii="Consolas" w:hAnsi="Consolas"/>
+        </w:rPr>
+        <w:t>/</w:t>
+      </w:r>
+      <w:r>
+        <w:rPr>
+          <w:rFonts w:ascii="Consolas" w:hAnsi="Consolas"/>
+        </w:rPr>
+        <w:t>div</w:t>
+      </w:r>
+      <w:r>
+        <w:rPr>
+          <w:rFonts w:ascii="Consolas" w:hAnsi="Consolas"/>
+        </w:rPr>
+        <w:t>&gt;</w:t>
+      </w:r>
+    </w:p>
+    <w:p>
+      <w:r>
+        <w:t>Čas je uváděn v milis</w:t>
       </w:r>
       <w:bookmarkStart w:id="0" w:name="_GoBack"/>
       <w:bookmarkEnd w:id="0"/>
-    </w:p>
-    <w:p>
-      <w:r>
-        <w:t xml:space="preserve">Novou aplikaci lze vytvořit pomocí </w:t>
-      </w:r>
-      <w:r>
-        <w:br/>
-      </w:r>
-      <w:r>
-        <w:rPr>
-          <w:rFonts w:ascii="Consolas" w:hAnsi="Consolas"/>
-        </w:rPr>
-        <w:t>git clone</w:t>
-      </w:r>
-      <w:r>
-        <w:rPr>
-          <w:rFonts w:ascii="Consolas" w:hAnsi="Consolas"/>
-        </w:rPr>
-        <w:t xml:space="preserve"> </w:t>
-      </w:r>
-      <w:r>
-        <w:rPr>
-          <w:rFonts w:ascii="Consolas" w:hAnsi="Consolas"/>
-        </w:rPr>
-        <w:t>https://github.com/TomasKazda/FigurixKomise.git</w:t>
-      </w:r>
-    </w:p>
-    <w:p>
-      <w:r>
-        <w:t xml:space="preserve">Pro realizaci herní logiky použijte </w:t>
-      </w:r>
-      <w:r>
-        <w:t>tříd</w:t>
-      </w:r>
-      <w:r>
-        <w:t xml:space="preserve">u </w:t>
-      </w:r>
-      <w:r>
-        <w:rPr>
-          <w:rFonts w:ascii="Consolas" w:hAnsi="Consolas"/>
-        </w:rPr>
-        <w:t>suMaxer</w:t>
-      </w:r>
-      <w:r>
-        <w:t xml:space="preserve"> </w:t>
-      </w:r>
-      <w:r>
-        <w:t xml:space="preserve">ze složky </w:t>
-      </w:r>
-      <w:r>
-        <w:rPr>
-          <w:rFonts w:ascii="Consolas" w:hAnsi="Consolas"/>
-        </w:rPr>
-        <w:t>/</w:t>
-      </w:r>
-      <w:r>
-        <w:rPr>
-          <w:rFonts w:ascii="Consolas" w:hAnsi="Consolas"/>
-        </w:rPr>
-        <w:t>model/</w:t>
-      </w:r>
-      <w:r>
-        <w:t xml:space="preserve"> </w:t>
-      </w:r>
-    </w:p>
-    <w:p>
-      <w:r>
-        <w:t>Vhodnou strukturu Redux Store si vytvoříte</w:t>
-      </w:r>
-      <w:r>
-        <w:t>:</w:t>
-      </w:r>
-      <w:r>
-        <w:t xml:space="preserve"> </w:t>
-      </w:r>
-      <w:r>
-        <w:rPr>
-          <w:rFonts w:ascii="Consolas" w:hAnsi="Consolas"/>
-        </w:rPr>
-        <w:t xml:space="preserve">const initialState = </w:t>
-      </w:r>
-      <w:r>
-        <w:rPr>
-          <w:rFonts w:ascii="Consolas" w:hAnsi="Consolas"/>
-        </w:rPr>
-        <w:t>figurixGame</w:t>
-      </w:r>
-      <w:r>
-        <w:rPr>
-          <w:rFonts w:ascii="Consolas" w:hAnsi="Consolas"/>
-        </w:rPr>
-        <w:t>.initGame();</w:t>
-      </w:r>
-    </w:p>
-    <w:p>
-      <w:r>
-        <w:t xml:space="preserve">Obnovit stav hry lze např. odesláním celého store do konstruktoru </w:t>
-      </w:r>
-      <w:r>
-        <w:t xml:space="preserve">herní třídy: </w:t>
-      </w:r>
-      <w:r>
-        <w:br/>
-      </w:r>
-      <w:r>
-        <w:rPr>
-          <w:rFonts w:ascii="Consolas" w:hAnsi="Consolas"/>
-        </w:rPr>
-        <w:t xml:space="preserve">new </w:t>
-      </w:r>
-      <w:r>
-        <w:rPr>
-          <w:rFonts w:ascii="Consolas" w:hAnsi="Consolas"/>
-        </w:rPr>
-        <w:t>figurixGame</w:t>
-      </w:r>
-      <w:r>
-        <w:rPr>
-          <w:rFonts w:ascii="Consolas" w:hAnsi="Consolas"/>
-        </w:rPr>
-        <w:t xml:space="preserve"> </w:t>
-      </w:r>
-      <w:r>
-        <w:rPr>
-          <w:rFonts w:ascii="Consolas" w:hAnsi="Consolas"/>
-        </w:rPr>
-        <w:t>(state);</w:t>
-      </w:r>
-    </w:p>
-    <w:p>
-      <w:r>
-        <w:t xml:space="preserve">Metodou </w:t>
-      </w:r>
-      <w:r>
-        <w:rPr>
-          <w:rFonts w:ascii="Consolas" w:hAnsi="Consolas"/>
-        </w:rPr>
-        <w:t>.</w:t>
-      </w:r>
-      <w:r>
-        <w:rPr>
-          <w:rFonts w:ascii="Consolas" w:hAnsi="Consolas"/>
-        </w:rPr>
-        <w:t>setRandomToken()</w:t>
-      </w:r>
-      <w:r>
-        <w:t xml:space="preserve"> hodíte novou kombinaci </w:t>
-      </w:r>
-      <w:r>
-        <w:t>na kostkách a zahájíte herní kolo</w:t>
-      </w:r>
-    </w:p>
-    <w:p>
-      <w:r>
-        <w:t xml:space="preserve">Metodou </w:t>
-      </w:r>
-      <w:r>
-        <w:rPr>
-          <w:rFonts w:ascii="Consolas" w:hAnsi="Consolas"/>
-        </w:rPr>
-        <w:t>.</w:t>
-      </w:r>
-      <w:r>
-        <w:rPr>
-          <w:rFonts w:ascii="Consolas" w:hAnsi="Consolas"/>
-        </w:rPr>
-        <w:t>tryTokenSolution</w:t>
-      </w:r>
-      <w:r>
-        <w:rPr>
-          <w:rFonts w:ascii="Consolas" w:hAnsi="Consolas"/>
-        </w:rPr>
-        <w:t>(</w:t>
-      </w:r>
-      <w:r>
-        <w:rPr>
-          <w:rFonts w:ascii="Consolas" w:hAnsi="Consolas"/>
-        </w:rPr>
-        <w:t>16</w:t>
-      </w:r>
-      <w:r>
-        <w:rPr>
-          <w:rFonts w:ascii="Consolas" w:hAnsi="Consolas"/>
-        </w:rPr>
-        <w:t>)</w:t>
-      </w:r>
-      <w:r>
-        <w:t xml:space="preserve"> realizujete jeden </w:t>
-      </w:r>
-      <w:r>
-        <w:t>„tip“</w:t>
-      </w:r>
-      <w:r>
-        <w:t xml:space="preserve"> – </w:t>
-      </w:r>
-      <w:r>
-        <w:t>označením žetonu s id = 16</w:t>
-      </w:r>
-    </w:p>
-    <w:p>
-      <w:r>
-        <w:t>Žeton</w:t>
-      </w:r>
-      <w:r>
-        <w:t xml:space="preserve"> je </w:t>
-      </w:r>
-      <w:r>
-        <w:t>vizualizován třídami</w:t>
-      </w:r>
-      <w:r>
-        <w:t xml:space="preserve">: </w:t>
-      </w:r>
-      <w:r>
-        <w:rPr>
-          <w:rFonts w:ascii="Consolas" w:hAnsi="Consolas"/>
-        </w:rPr>
-        <w:t>&lt;div class="token outcolor2 incolor</w:t>
-      </w:r>
-      <w:r>
-        <w:rPr>
-          <w:rFonts w:ascii="Consolas" w:hAnsi="Consolas"/>
-        </w:rPr>
-        <w:t>3</w:t>
-      </w:r>
-      <w:r>
-        <w:rPr>
-          <w:rFonts w:ascii="Consolas" w:hAnsi="Consolas"/>
-        </w:rPr>
-        <w:t xml:space="preserve"> img6"&gt;</w:t>
-      </w:r>
-      <w:r>
-        <w:rPr>
-          <w:rFonts w:ascii="Consolas" w:hAnsi="Consolas"/>
-        </w:rPr>
-        <w:t>…</w:t>
-      </w:r>
-      <w:r>
-        <w:rPr>
-          <w:rFonts w:ascii="Consolas" w:hAnsi="Consolas"/>
-        </w:rPr>
-        <w:t>&lt;</w:t>
-      </w:r>
-      <w:r>
-        <w:rPr>
-          <w:rFonts w:ascii="Consolas" w:hAnsi="Consolas"/>
-        </w:rPr>
-        <w:t>/</w:t>
-      </w:r>
-      <w:r>
-        <w:rPr>
-          <w:rFonts w:ascii="Consolas" w:hAnsi="Consolas"/>
-        </w:rPr>
-        <w:t>div</w:t>
-      </w:r>
-      <w:r>
-        <w:rPr>
-          <w:rFonts w:ascii="Consolas" w:hAnsi="Consolas"/>
-        </w:rPr>
-        <w:t>&gt;</w:t>
-      </w:r>
-    </w:p>
-    <w:p>
-      <w:r>
-        <w:t>Částečný (rozfázovaný) žeton lze zobrazit</w:t>
-      </w:r>
-      <w:r>
-        <w:t>:</w:t>
-      </w:r>
-      <w:r>
-        <w:t xml:space="preserve"> </w:t>
-      </w:r>
-      <w:r>
-        <w:rPr>
-          <w:rFonts w:ascii="Consolas" w:hAnsi="Consolas"/>
-        </w:rPr>
-        <w:t>&lt;div class="token outcolor incolor</w:t>
-      </w:r>
-      <w:r>
-        <w:rPr>
-          <w:rFonts w:ascii="Consolas" w:hAnsi="Consolas"/>
-        </w:rPr>
-        <w:t>2</w:t>
-      </w:r>
-      <w:r>
-        <w:rPr>
-          <w:rFonts w:ascii="Consolas" w:hAnsi="Consolas"/>
-        </w:rPr>
-        <w:t xml:space="preserve"> img"&gt;</w:t>
-      </w:r>
-      <w:r>
-        <w:rPr>
-          <w:rFonts w:ascii="Consolas" w:hAnsi="Consolas"/>
-        </w:rPr>
-        <w:t>…</w:t>
-      </w:r>
-      <w:r>
-        <w:rPr>
-          <w:rFonts w:ascii="Consolas" w:hAnsi="Consolas"/>
-        </w:rPr>
-        <w:t>&lt;</w:t>
-      </w:r>
-      <w:r>
-        <w:rPr>
-          <w:rFonts w:ascii="Consolas" w:hAnsi="Consolas"/>
-        </w:rPr>
-        <w:t>/</w:t>
-      </w:r>
-      <w:r>
-        <w:rPr>
-          <w:rFonts w:ascii="Consolas" w:hAnsi="Consolas"/>
-        </w:rPr>
-        <w:t>div</w:t>
-      </w:r>
-      <w:r>
-        <w:rPr>
-          <w:rFonts w:ascii="Consolas" w:hAnsi="Consolas"/>
-        </w:rPr>
-        <w:t>&gt;</w:t>
-      </w:r>
-    </w:p>
-    <w:p>
-      <w:r>
-        <w:t>Čas je uváděn v milisekundách</w:t>
+      <w:r>
+        <w:t>ekundách</w:t>
       </w:r>
       <w:r>
         <w:t xml:space="preserve"> </w:t>
@@ -1167,6 +1311,7 @@
     <w:lsdException w:name="HTML Sample" w:semiHidden="1" w:unhideWhenUsed="1"/>
     <w:lsdException w:name="HTML Typewriter" w:semiHidden="1" w:unhideWhenUsed="1"/>
     <w:lsdException w:name="HTML Variable" w:semiHidden="1" w:unhideWhenUsed="1"/>
+    <w:lsdException w:name="Normal Table" w:semiHidden="1" w:unhideWhenUsed="1"/>
     <w:lsdException w:name="annotation subject" w:semiHidden="1" w:unhideWhenUsed="1"/>
     <w:lsdException w:name="No List" w:semiHidden="1" w:unhideWhenUsed="1"/>
     <w:lsdException w:name="Outline List 1" w:semiHidden="1" w:unhideWhenUsed="1"/>
@@ -1212,9 +1357,11 @@
     <w:lsdException w:name="Table Subtle 1" w:semiHidden="1" w:unhideWhenUsed="1"/>
     <w:lsdException w:name="Table Subtle 2" w:semiHidden="1" w:unhideWhenUsed="1"/>
     <w:lsdException w:name="Table Web 1" w:semiHidden="1" w:unhideWhenUsed="1"/>
+    <w:lsdException w:name="Table Web 2" w:semiHidden="1" w:unhideWhenUsed="1"/>
     <w:lsdException w:name="Table Web 3" w:semiHidden="1" w:unhideWhenUsed="1"/>
     <w:lsdException w:name="Balloon Text" w:semiHidden="1" w:unhideWhenUsed="1"/>
     <w:lsdException w:name="Table Grid" w:uiPriority="39"/>
+    <w:lsdException w:name="Table Theme" w:semiHidden="1" w:unhideWhenUsed="1"/>
     <w:lsdException w:name="Placeholder Text" w:semiHidden="1"/>
     <w:lsdException w:name="No Spacing" w:uiPriority="1" w:qFormat="1"/>
     <w:lsdException w:name="Light Shading" w:uiPriority="60"/>
@@ -1894,62 +2041,6 @@
 </file>
 
 <file path=customXml/item1.xml><?xml version="1.0" encoding="utf-8"?>
-<p:properties xmlns:p="http://schemas.microsoft.com/office/2006/metadata/properties" xmlns:xsi="http://www.w3.org/2001/XMLSchema-instance" xmlns:pc="http://schemas.microsoft.com/office/infopath/2007/PartnerControls">
-  <documentManagement>
-    <FolderType xmlns="14f1877c-0955-4215-b4bc-40f765ad9fa0" xsi:nil="true"/>
-    <Owner xmlns="14f1877c-0955-4215-b4bc-40f765ad9fa0">
-      <UserInfo>
-        <DisplayName/>
-        <AccountId xsi:nil="true"/>
-        <AccountType/>
-      </UserInfo>
-    </Owner>
-    <Self_Registration_Enabled0 xmlns="14f1877c-0955-4215-b4bc-40f765ad9fa0" xsi:nil="true"/>
-    <DefaultSectionNames xmlns="14f1877c-0955-4215-b4bc-40f765ad9fa0" xsi:nil="true"/>
-    <NotebookType xmlns="14f1877c-0955-4215-b4bc-40f765ad9fa0" xsi:nil="true"/>
-    <AppVersion xmlns="14f1877c-0955-4215-b4bc-40f765ad9fa0" xsi:nil="true"/>
-    <Students xmlns="14f1877c-0955-4215-b4bc-40f765ad9fa0">
-      <UserInfo>
-        <DisplayName/>
-        <AccountId xsi:nil="true"/>
-        <AccountType/>
-      </UserInfo>
-    </Students>
-    <CultureName xmlns="14f1877c-0955-4215-b4bc-40f765ad9fa0" xsi:nil="true"/>
-    <Self_Registration_Enabled xmlns="14f1877c-0955-4215-b4bc-40f765ad9fa0" xsi:nil="true"/>
-    <Invited_Students xmlns="14f1877c-0955-4215-b4bc-40f765ad9fa0" xsi:nil="true"/>
-    <Teachers xmlns="14f1877c-0955-4215-b4bc-40f765ad9fa0">
-      <UserInfo>
-        <DisplayName/>
-        <AccountId xsi:nil="true"/>
-        <AccountType/>
-      </UserInfo>
-    </Teachers>
-    <Student_Groups xmlns="14f1877c-0955-4215-b4bc-40f765ad9fa0">
-      <UserInfo>
-        <DisplayName/>
-        <AccountId xsi:nil="true"/>
-        <AccountType/>
-      </UserInfo>
-    </Student_Groups>
-    <Templates xmlns="14f1877c-0955-4215-b4bc-40f765ad9fa0" xsi:nil="true"/>
-    <Is_Collaboration_Space_Locked xmlns="14f1877c-0955-4215-b4bc-40f765ad9fa0" xsi:nil="true"/>
-    <Has_Teacher_Only_SectionGroup xmlns="14f1877c-0955-4215-b4bc-40f765ad9fa0" xsi:nil="true"/>
-    <Invited_Teachers xmlns="14f1877c-0955-4215-b4bc-40f765ad9fa0" xsi:nil="true"/>
-  </documentManagement>
-</p:properties>
-</file>
-
-<file path=customXml/item2.xml><?xml version="1.0" encoding="utf-8"?>
-<?mso-contentType ?>
-<FormTemplates xmlns="http://schemas.microsoft.com/sharepoint/v3/contenttype/forms">
-  <Display>DocumentLibraryForm</Display>
-  <Edit>DocumentLibraryForm</Edit>
-  <New>DocumentLibraryForm</New>
-</FormTemplates>
-</file>
-
-<file path=customXml/item3.xml><?xml version="1.0" encoding="utf-8"?>
 <ct:contentTypeSchema xmlns:ct="http://schemas.microsoft.com/office/2006/metadata/contentType" xmlns:ma="http://schemas.microsoft.com/office/2006/metadata/properties/metaAttributes" ct:_="" ma:_="" ma:contentTypeName="Dokument" ma:contentTypeID="0x01010030F6A201B0237A4C8CEB33D6951129BF" ma:contentTypeVersion="27" ma:contentTypeDescription="Vytvoří nový dokument" ma:contentTypeScope="" ma:versionID="b3acc92630d6fad39ae32e176578cd66">
   <xsd:schema xmlns:xsd="http://www.w3.org/2001/XMLSchema" xmlns:xs="http://www.w3.org/2001/XMLSchema" xmlns:p="http://schemas.microsoft.com/office/2006/metadata/properties" xmlns:ns3="460838e5-2d3e-43b8-85df-a3cbb7a81987" xmlns:ns4="14f1877c-0955-4215-b4bc-40f765ad9fa0" targetNamespace="http://schemas.microsoft.com/office/2006/metadata/properties" ma:root="true" ma:fieldsID="10f330a9ab422032046a23038bec0410" ns3:_="" ns4:_="">
     <xsd:import namespace="460838e5-2d3e-43b8-85df-a3cbb7a81987"/>
@@ -2318,36 +2409,67 @@
 </ct:contentTypeSchema>
 </file>
 
+<file path=customXml/item2.xml><?xml version="1.0" encoding="utf-8"?>
+<?mso-contentType ?>
+<FormTemplates xmlns="http://schemas.microsoft.com/sharepoint/v3/contenttype/forms">
+  <Display>DocumentLibraryForm</Display>
+  <Edit>DocumentLibraryForm</Edit>
+  <New>DocumentLibraryForm</New>
+</FormTemplates>
+</file>
+
+<file path=customXml/item3.xml><?xml version="1.0" encoding="utf-8"?>
+<p:properties xmlns:p="http://schemas.microsoft.com/office/2006/metadata/properties" xmlns:xsi="http://www.w3.org/2001/XMLSchema-instance" xmlns:pc="http://schemas.microsoft.com/office/infopath/2007/PartnerControls">
+  <documentManagement>
+    <FolderType xmlns="14f1877c-0955-4215-b4bc-40f765ad9fa0" xsi:nil="true"/>
+    <Owner xmlns="14f1877c-0955-4215-b4bc-40f765ad9fa0">
+      <UserInfo>
+        <DisplayName/>
+        <AccountId xsi:nil="true"/>
+        <AccountType/>
+      </UserInfo>
+    </Owner>
+    <Self_Registration_Enabled0 xmlns="14f1877c-0955-4215-b4bc-40f765ad9fa0" xsi:nil="true"/>
+    <DefaultSectionNames xmlns="14f1877c-0955-4215-b4bc-40f765ad9fa0" xsi:nil="true"/>
+    <NotebookType xmlns="14f1877c-0955-4215-b4bc-40f765ad9fa0" xsi:nil="true"/>
+    <AppVersion xmlns="14f1877c-0955-4215-b4bc-40f765ad9fa0" xsi:nil="true"/>
+    <Students xmlns="14f1877c-0955-4215-b4bc-40f765ad9fa0">
+      <UserInfo>
+        <DisplayName/>
+        <AccountId xsi:nil="true"/>
+        <AccountType/>
+      </UserInfo>
+    </Students>
+    <CultureName xmlns="14f1877c-0955-4215-b4bc-40f765ad9fa0" xsi:nil="true"/>
+    <Self_Registration_Enabled xmlns="14f1877c-0955-4215-b4bc-40f765ad9fa0" xsi:nil="true"/>
+    <Invited_Students xmlns="14f1877c-0955-4215-b4bc-40f765ad9fa0" xsi:nil="true"/>
+    <Teachers xmlns="14f1877c-0955-4215-b4bc-40f765ad9fa0">
+      <UserInfo>
+        <DisplayName/>
+        <AccountId xsi:nil="true"/>
+        <AccountType/>
+      </UserInfo>
+    </Teachers>
+    <Student_Groups xmlns="14f1877c-0955-4215-b4bc-40f765ad9fa0">
+      <UserInfo>
+        <DisplayName/>
+        <AccountId xsi:nil="true"/>
+        <AccountType/>
+      </UserInfo>
+    </Student_Groups>
+    <Templates xmlns="14f1877c-0955-4215-b4bc-40f765ad9fa0" xsi:nil="true"/>
+    <Is_Collaboration_Space_Locked xmlns="14f1877c-0955-4215-b4bc-40f765ad9fa0" xsi:nil="true"/>
+    <Has_Teacher_Only_SectionGroup xmlns="14f1877c-0955-4215-b4bc-40f765ad9fa0" xsi:nil="true"/>
+    <Invited_Teachers xmlns="14f1877c-0955-4215-b4bc-40f765ad9fa0" xsi:nil="true"/>
+  </documentManagement>
+</p:properties>
+</file>
+
 <file path=customXml/item4.xml><?xml version="1.0" encoding="utf-8"?>
 <b:Sources xmlns:b="http://schemas.openxmlformats.org/officeDocument/2006/bibliography" xmlns="http://schemas.openxmlformats.org/officeDocument/2006/bibliography" SelectedStyle="\ISO690Nmerical.XSL" StyleName="ISO 690 – číselná reference" Version="1987"/>
 </file>
 
 <file path=customXml/itemProps1.xml><?xml version="1.0" encoding="utf-8"?>
-<ds:datastoreItem xmlns:ds="http://schemas.openxmlformats.org/officeDocument/2006/customXml" ds:itemID="{AE539A0F-E44D-4C49-8311-59AE29585CBE}">
-  <ds:schemaRefs>
-    <ds:schemaRef ds:uri="http://purl.org/dc/elements/1.1/"/>
-    <ds:schemaRef ds:uri="http://purl.org/dc/dcmitype/"/>
-    <ds:schemaRef ds:uri="http://purl.org/dc/terms/"/>
-    <ds:schemaRef ds:uri="http://schemas.microsoft.com/office/2006/documentManagement/types"/>
-    <ds:schemaRef ds:uri="http://schemas.openxmlformats.org/package/2006/metadata/core-properties"/>
-    <ds:schemaRef ds:uri="http://schemas.microsoft.com/office/infopath/2007/PartnerControls"/>
-    <ds:schemaRef ds:uri="http://schemas.microsoft.com/office/2006/metadata/properties"/>
-    <ds:schemaRef ds:uri="14f1877c-0955-4215-b4bc-40f765ad9fa0"/>
-    <ds:schemaRef ds:uri="460838e5-2d3e-43b8-85df-a3cbb7a81987"/>
-    <ds:schemaRef ds:uri="http://www.w3.org/XML/1998/namespace"/>
-  </ds:schemaRefs>
-</ds:datastoreItem>
-</file>
-
-<file path=customXml/itemProps2.xml><?xml version="1.0" encoding="utf-8"?>
-<ds:datastoreItem xmlns:ds="http://schemas.openxmlformats.org/officeDocument/2006/customXml" ds:itemID="{BED4D2B9-8CA7-4631-BC42-3BE5285FB97F}">
-  <ds:schemaRefs>
-    <ds:schemaRef ds:uri="http://schemas.microsoft.com/sharepoint/v3/contenttype/forms"/>
-  </ds:schemaRefs>
-</ds:datastoreItem>
-</file>
-
-<file path=customXml/itemProps3.xml><?xml version="1.0" encoding="utf-8"?>
 <ds:datastoreItem xmlns:ds="http://schemas.openxmlformats.org/officeDocument/2006/customXml" ds:itemID="{305E803B-20A9-4D09-8661-C849AC54F7F4}">
   <ds:schemaRefs>
     <ds:schemaRef ds:uri="http://schemas.microsoft.com/office/2006/metadata/contentType"/>
@@ -2366,8 +2488,26 @@
 </ds:datastoreItem>
 </file>
 
+<file path=customXml/itemProps2.xml><?xml version="1.0" encoding="utf-8"?>
+<ds:datastoreItem xmlns:ds="http://schemas.openxmlformats.org/officeDocument/2006/customXml" ds:itemID="{BED4D2B9-8CA7-4631-BC42-3BE5285FB97F}">
+  <ds:schemaRefs>
+    <ds:schemaRef ds:uri="http://schemas.microsoft.com/sharepoint/v3/contenttype/forms"/>
+  </ds:schemaRefs>
+</ds:datastoreItem>
+</file>
+
+<file path=customXml/itemProps3.xml><?xml version="1.0" encoding="utf-8"?>
+<ds:datastoreItem xmlns:ds="http://schemas.openxmlformats.org/officeDocument/2006/customXml" ds:itemID="{AE539A0F-E44D-4C49-8311-59AE29585CBE}">
+  <ds:schemaRefs>
+    <ds:schemaRef ds:uri="http://schemas.microsoft.com/office/2006/metadata/properties"/>
+    <ds:schemaRef ds:uri="http://schemas.microsoft.com/office/infopath/2007/PartnerControls"/>
+    <ds:schemaRef ds:uri="14f1877c-0955-4215-b4bc-40f765ad9fa0"/>
+  </ds:schemaRefs>
+</ds:datastoreItem>
+</file>
+
 <file path=customXml/itemProps4.xml><?xml version="1.0" encoding="utf-8"?>
-<ds:datastoreItem xmlns:ds="http://schemas.openxmlformats.org/officeDocument/2006/customXml" ds:itemID="{269D9447-04E6-42B3-BB61-94756E25D318}">
+<ds:datastoreItem xmlns:ds="http://schemas.openxmlformats.org/officeDocument/2006/customXml" ds:itemID="{972981BF-B74C-4B3D-B451-4539FA8E7721}">
   <ds:schemaRefs>
     <ds:schemaRef ds:uri="http://schemas.openxmlformats.org/officeDocument/2006/bibliography"/>
   </ds:schemaRefs>

</xml_diff>